<commit_message>
Created Questionnaire Printouts for Alpha
Created questionnaires to give to players after they play for feedback,
and make a 4 up PDF of it
</commit_message>
<xml_diff>
--- a/Design/Playtesting/Alpha Test Questionaire.docx
+++ b/Design/Playtesting/Alpha Test Questionaire.docx
@@ -5,20 +5,1825 @@
     <w:p>
       <w:pPr>
         <w:pStyle w:val="Title"/>
+        <w:rPr>
+          <w:sz w:val="72"/>
+        </w:rPr>
       </w:pPr>
       <w:r>
-        <w:t xml:space="preserve">Afro Disco </w:t>
-      </w:r>
-      <w:proofErr w:type="gramStart"/>
-      <w:r>
-        <w:t>Playtest  -</w:t>
-      </w:r>
-      <w:proofErr w:type="gramEnd"/>
-      <w:r>
-        <w:t xml:space="preserve"> Alpha</w:t>
+        <w:rPr>
+          <w:sz w:val="72"/>
+        </w:rPr>
+        <w:t>Afro Disco Playtest  - Alpha</w:t>
       </w:r>
     </w:p>
     <w:p>
+      <w:pPr>
+        <w:rPr>
+          <w:sz w:val="22"/>
+        </w:rPr>
+      </w:pPr>
+    </w:p>
+    <w:p>
+      <w:r>
+        <w:t>Hi, thanks for playing Afro Disco. We’ve got a few questions for you now that you’re done. Please circle the answer that’s the most appropriate for each question.</w:t>
+      </w:r>
+      <w:r>
+        <w:br/>
+      </w:r>
+    </w:p>
+    <w:tbl>
+      <w:tblPr>
+        <w:tblStyle w:val="TableGrid"/>
+        <w:tblW w:w="9067" w:type="dxa"/>
+        <w:tblLook w:val="04A0" w:firstRow="1" w:lastRow="0" w:firstColumn="1" w:lastColumn="0" w:noHBand="0" w:noVBand="1"/>
+      </w:tblPr>
+      <w:tblGrid>
+        <w:gridCol w:w="3397"/>
+        <w:gridCol w:w="1134"/>
+        <w:gridCol w:w="1134"/>
+        <w:gridCol w:w="1134"/>
+        <w:gridCol w:w="1134"/>
+        <w:gridCol w:w="1134"/>
+      </w:tblGrid>
+      <w:tr>
+        <w:tc>
+          <w:tcPr>
+            <w:tcW w:w="3397" w:type="dxa"/>
+            <w:vAlign w:val="center"/>
+          </w:tcPr>
+          <w:p>
+            <w:r>
+              <w:t>How much control did you feel over how the matches went?</w:t>
+            </w:r>
+          </w:p>
+        </w:tc>
+        <w:tc>
+          <w:tcPr>
+            <w:tcW w:w="1134" w:type="dxa"/>
+            <w:vAlign w:val="center"/>
+          </w:tcPr>
+          <w:p>
+            <w:pPr>
+              <w:jc w:val="center"/>
+            </w:pPr>
+            <w:r>
+              <w:t>None</w:t>
+            </w:r>
+          </w:p>
+        </w:tc>
+        <w:tc>
+          <w:tcPr>
+            <w:tcW w:w="1134" w:type="dxa"/>
+            <w:vAlign w:val="center"/>
+          </w:tcPr>
+          <w:p>
+            <w:pPr>
+              <w:jc w:val="center"/>
+            </w:pPr>
+            <w:r>
+              <w:t>Less</w:t>
+            </w:r>
+          </w:p>
+        </w:tc>
+        <w:tc>
+          <w:tcPr>
+            <w:tcW w:w="1134" w:type="dxa"/>
+            <w:vAlign w:val="center"/>
+          </w:tcPr>
+          <w:p>
+            <w:pPr>
+              <w:jc w:val="center"/>
+            </w:pPr>
+            <w:r>
+              <w:t>Some</w:t>
+            </w:r>
+          </w:p>
+        </w:tc>
+        <w:tc>
+          <w:tcPr>
+            <w:tcW w:w="1134" w:type="dxa"/>
+            <w:vAlign w:val="center"/>
+          </w:tcPr>
+          <w:p>
+            <w:pPr>
+              <w:jc w:val="center"/>
+            </w:pPr>
+            <w:r>
+              <w:t>More</w:t>
+            </w:r>
+          </w:p>
+        </w:tc>
+        <w:tc>
+          <w:tcPr>
+            <w:tcW w:w="1134" w:type="dxa"/>
+            <w:vAlign w:val="center"/>
+          </w:tcPr>
+          <w:p>
+            <w:pPr>
+              <w:jc w:val="center"/>
+            </w:pPr>
+            <w:r>
+              <w:t>Lots</w:t>
+            </w:r>
+          </w:p>
+        </w:tc>
+      </w:tr>
+      <w:tr>
+        <w:tc>
+          <w:tcPr>
+            <w:tcW w:w="3397" w:type="dxa"/>
+            <w:vAlign w:val="center"/>
+          </w:tcPr>
+          <w:p>
+            <w:r>
+              <w:t>How much did you enjoy knocking your opponents off the dancefloor?</w:t>
+            </w:r>
+          </w:p>
+        </w:tc>
+        <w:tc>
+          <w:tcPr>
+            <w:tcW w:w="1134" w:type="dxa"/>
+            <w:vAlign w:val="center"/>
+          </w:tcPr>
+          <w:p>
+            <w:pPr>
+              <w:jc w:val="center"/>
+            </w:pPr>
+            <w:r>
+              <w:t>None</w:t>
+            </w:r>
+          </w:p>
+        </w:tc>
+        <w:tc>
+          <w:tcPr>
+            <w:tcW w:w="1134" w:type="dxa"/>
+            <w:vAlign w:val="center"/>
+          </w:tcPr>
+          <w:p>
+            <w:pPr>
+              <w:jc w:val="center"/>
+            </w:pPr>
+            <w:r>
+              <w:t>Less</w:t>
+            </w:r>
+          </w:p>
+        </w:tc>
+        <w:tc>
+          <w:tcPr>
+            <w:tcW w:w="1134" w:type="dxa"/>
+            <w:vAlign w:val="center"/>
+          </w:tcPr>
+          <w:p>
+            <w:pPr>
+              <w:jc w:val="center"/>
+            </w:pPr>
+            <w:r>
+              <w:t>Some</w:t>
+            </w:r>
+          </w:p>
+        </w:tc>
+        <w:tc>
+          <w:tcPr>
+            <w:tcW w:w="1134" w:type="dxa"/>
+            <w:vAlign w:val="center"/>
+          </w:tcPr>
+          <w:p>
+            <w:pPr>
+              <w:jc w:val="center"/>
+            </w:pPr>
+            <w:r>
+              <w:t>More</w:t>
+            </w:r>
+          </w:p>
+        </w:tc>
+        <w:tc>
+          <w:tcPr>
+            <w:tcW w:w="1134" w:type="dxa"/>
+            <w:vAlign w:val="center"/>
+          </w:tcPr>
+          <w:p>
+            <w:pPr>
+              <w:jc w:val="center"/>
+            </w:pPr>
+            <w:r>
+              <w:t>Lots</w:t>
+            </w:r>
+          </w:p>
+        </w:tc>
+      </w:tr>
+    </w:tbl>
+    <w:p>
+      <w:pPr>
+        <w:rPr>
+          <w:sz w:val="22"/>
+        </w:rPr>
+      </w:pPr>
+    </w:p>
+    <w:tbl>
+      <w:tblPr>
+        <w:tblStyle w:val="TableGrid"/>
+        <w:tblW w:w="9067" w:type="dxa"/>
+        <w:tblLayout w:type="fixed"/>
+        <w:tblLook w:val="04A0" w:firstRow="1" w:lastRow="0" w:firstColumn="1" w:lastColumn="0" w:noHBand="0" w:noVBand="1"/>
+      </w:tblPr>
+      <w:tblGrid>
+        <w:gridCol w:w="3397"/>
+        <w:gridCol w:w="1134"/>
+        <w:gridCol w:w="1134"/>
+        <w:gridCol w:w="1134"/>
+        <w:gridCol w:w="1134"/>
+        <w:gridCol w:w="1134"/>
+      </w:tblGrid>
+      <w:tr>
+        <w:tc>
+          <w:tcPr>
+            <w:tcW w:w="3397" w:type="dxa"/>
+            <w:vAlign w:val="center"/>
+          </w:tcPr>
+          <w:p>
+            <w:r>
+              <w:t>How long do you think the matches should be?</w:t>
+            </w:r>
+          </w:p>
+        </w:tc>
+        <w:tc>
+          <w:tcPr>
+            <w:tcW w:w="1134" w:type="dxa"/>
+            <w:vAlign w:val="center"/>
+          </w:tcPr>
+          <w:p>
+            <w:pPr>
+              <w:jc w:val="center"/>
+              <w:rPr>
+                <w:sz w:val="28"/>
+              </w:rPr>
+            </w:pPr>
+            <w:r>
+              <w:rPr>
+                <w:sz w:val="28"/>
+              </w:rPr>
+              <w:t>Much Shorter</w:t>
+            </w:r>
+          </w:p>
+        </w:tc>
+        <w:tc>
+          <w:tcPr>
+            <w:tcW w:w="1134" w:type="dxa"/>
+            <w:vAlign w:val="center"/>
+          </w:tcPr>
+          <w:p>
+            <w:pPr>
+              <w:jc w:val="center"/>
+              <w:rPr>
+                <w:sz w:val="28"/>
+              </w:rPr>
+            </w:pPr>
+            <w:r>
+              <w:rPr>
+                <w:sz w:val="28"/>
+              </w:rPr>
+              <w:t>Shorter</w:t>
+            </w:r>
+          </w:p>
+        </w:tc>
+        <w:tc>
+          <w:tcPr>
+            <w:tcW w:w="1134" w:type="dxa"/>
+            <w:vAlign w:val="center"/>
+          </w:tcPr>
+          <w:p>
+            <w:pPr>
+              <w:jc w:val="center"/>
+              <w:rPr>
+                <w:sz w:val="28"/>
+              </w:rPr>
+            </w:pPr>
+            <w:r>
+              <w:rPr>
+                <w:sz w:val="28"/>
+              </w:rPr>
+              <w:t>About Right</w:t>
+            </w:r>
+          </w:p>
+        </w:tc>
+        <w:tc>
+          <w:tcPr>
+            <w:tcW w:w="1134" w:type="dxa"/>
+            <w:vAlign w:val="center"/>
+          </w:tcPr>
+          <w:p>
+            <w:pPr>
+              <w:jc w:val="center"/>
+              <w:rPr>
+                <w:sz w:val="28"/>
+              </w:rPr>
+            </w:pPr>
+            <w:r>
+              <w:rPr>
+                <w:sz w:val="28"/>
+              </w:rPr>
+              <w:t>Longer</w:t>
+            </w:r>
+          </w:p>
+        </w:tc>
+        <w:tc>
+          <w:tcPr>
+            <w:tcW w:w="1134" w:type="dxa"/>
+            <w:vAlign w:val="center"/>
+          </w:tcPr>
+          <w:p>
+            <w:pPr>
+              <w:jc w:val="center"/>
+              <w:rPr>
+                <w:sz w:val="28"/>
+              </w:rPr>
+            </w:pPr>
+            <w:r>
+              <w:rPr>
+                <w:sz w:val="28"/>
+              </w:rPr>
+              <w:t>Much Longer</w:t>
+            </w:r>
+          </w:p>
+        </w:tc>
+      </w:tr>
+    </w:tbl>
+    <w:p>
+      <w:pPr>
+        <w:rPr>
+          <w:sz w:val="22"/>
+        </w:rPr>
+      </w:pPr>
+    </w:p>
+    <w:tbl>
+      <w:tblPr>
+        <w:tblStyle w:val="TableGrid"/>
+        <w:tblW w:w="9067" w:type="dxa"/>
+        <w:tblLook w:val="04A0" w:firstRow="1" w:lastRow="0" w:firstColumn="1" w:lastColumn="0" w:noHBand="0" w:noVBand="1"/>
+      </w:tblPr>
+      <w:tblGrid>
+        <w:gridCol w:w="6091"/>
+        <w:gridCol w:w="1488"/>
+        <w:gridCol w:w="1488"/>
+      </w:tblGrid>
+      <w:tr>
+        <w:trPr>
+          <w:trHeight w:val="975"/>
+        </w:trPr>
+        <w:tc>
+          <w:tcPr>
+            <w:tcW w:w="6091" w:type="dxa"/>
+            <w:vAlign w:val="center"/>
+          </w:tcPr>
+          <w:p>
+            <w:r>
+              <w:t>Would like to keep playing, if you had time?</w:t>
+            </w:r>
+          </w:p>
+        </w:tc>
+        <w:tc>
+          <w:tcPr>
+            <w:tcW w:w="1488" w:type="dxa"/>
+            <w:vAlign w:val="center"/>
+          </w:tcPr>
+          <w:p>
+            <w:pPr>
+              <w:jc w:val="center"/>
+            </w:pPr>
+            <w:r>
+              <w:t>Yes</w:t>
+            </w:r>
+          </w:p>
+        </w:tc>
+        <w:tc>
+          <w:tcPr>
+            <w:tcW w:w="1488" w:type="dxa"/>
+            <w:vAlign w:val="center"/>
+          </w:tcPr>
+          <w:p>
+            <w:pPr>
+              <w:jc w:val="center"/>
+            </w:pPr>
+            <w:r>
+              <w:t>No</w:t>
+            </w:r>
+          </w:p>
+        </w:tc>
+      </w:tr>
+    </w:tbl>
+    <w:p>
+      <w:pPr>
+        <w:rPr>
+          <w:sz w:val="22"/>
+        </w:rPr>
+      </w:pPr>
+    </w:p>
+    <w:tbl>
+      <w:tblPr>
+        <w:tblStyle w:val="TableGrid"/>
+        <w:tblW w:w="0" w:type="auto"/>
+        <w:tblLook w:val="04A0" w:firstRow="1" w:lastRow="0" w:firstColumn="1" w:lastColumn="0" w:noHBand="0" w:noVBand="1"/>
+      </w:tblPr>
+      <w:tblGrid>
+        <w:gridCol w:w="9016"/>
+      </w:tblGrid>
+      <w:tr>
+        <w:tc>
+          <w:tcPr>
+            <w:tcW w:w="9016" w:type="dxa"/>
+          </w:tcPr>
+          <w:p>
+            <w:r>
+              <w:t>Do you have any other comments?</w:t>
+            </w:r>
+          </w:p>
+        </w:tc>
+      </w:tr>
+      <w:tr>
+        <w:trPr>
+          <w:trHeight w:val="4392"/>
+        </w:trPr>
+        <w:tc>
+          <w:tcPr>
+            <w:tcW w:w="9016" w:type="dxa"/>
+          </w:tcPr>
+          <w:p/>
+        </w:tc>
+      </w:tr>
+    </w:tbl>
+    <w:p>
+      <w:pPr>
+        <w:pStyle w:val="Title"/>
+        <w:rPr>
+          <w:sz w:val="72"/>
+        </w:rPr>
+      </w:pPr>
+      <w:r>
+        <w:rPr>
+          <w:sz w:val="72"/>
+        </w:rPr>
+        <w:lastRenderedPageBreak/>
+        <w:t>Afro Disco Playtest  - Alpha</w:t>
+      </w:r>
+    </w:p>
+    <w:p>
+      <w:pPr>
+        <w:rPr>
+          <w:sz w:val="22"/>
+        </w:rPr>
+      </w:pPr>
+    </w:p>
+    <w:p>
+      <w:r>
+        <w:t>Hi, thanks for playing Afro Disco. We’ve got a few questions for you now that you’re done. Please circle the answer that’s the most appropriate for each question.</w:t>
+      </w:r>
+      <w:r>
+        <w:br/>
+      </w:r>
+    </w:p>
+    <w:tbl>
+      <w:tblPr>
+        <w:tblStyle w:val="TableGrid"/>
+        <w:tblW w:w="9067" w:type="dxa"/>
+        <w:tblLook w:val="04A0" w:firstRow="1" w:lastRow="0" w:firstColumn="1" w:lastColumn="0" w:noHBand="0" w:noVBand="1"/>
+      </w:tblPr>
+      <w:tblGrid>
+        <w:gridCol w:w="3397"/>
+        <w:gridCol w:w="1134"/>
+        <w:gridCol w:w="1134"/>
+        <w:gridCol w:w="1134"/>
+        <w:gridCol w:w="1134"/>
+        <w:gridCol w:w="1134"/>
+      </w:tblGrid>
+      <w:tr>
+        <w:tc>
+          <w:tcPr>
+            <w:tcW w:w="3397" w:type="dxa"/>
+            <w:vAlign w:val="center"/>
+          </w:tcPr>
+          <w:p>
+            <w:r>
+              <w:t>How much control did you feel over how the matches went?</w:t>
+            </w:r>
+          </w:p>
+        </w:tc>
+        <w:tc>
+          <w:tcPr>
+            <w:tcW w:w="1134" w:type="dxa"/>
+            <w:vAlign w:val="center"/>
+          </w:tcPr>
+          <w:p>
+            <w:pPr>
+              <w:jc w:val="center"/>
+            </w:pPr>
+            <w:r>
+              <w:t>None</w:t>
+            </w:r>
+          </w:p>
+        </w:tc>
+        <w:tc>
+          <w:tcPr>
+            <w:tcW w:w="1134" w:type="dxa"/>
+            <w:vAlign w:val="center"/>
+          </w:tcPr>
+          <w:p>
+            <w:pPr>
+              <w:jc w:val="center"/>
+            </w:pPr>
+            <w:r>
+              <w:t>Less</w:t>
+            </w:r>
+          </w:p>
+        </w:tc>
+        <w:tc>
+          <w:tcPr>
+            <w:tcW w:w="1134" w:type="dxa"/>
+            <w:vAlign w:val="center"/>
+          </w:tcPr>
+          <w:p>
+            <w:pPr>
+              <w:jc w:val="center"/>
+            </w:pPr>
+            <w:r>
+              <w:t>Some</w:t>
+            </w:r>
+          </w:p>
+        </w:tc>
+        <w:tc>
+          <w:tcPr>
+            <w:tcW w:w="1134" w:type="dxa"/>
+            <w:vAlign w:val="center"/>
+          </w:tcPr>
+          <w:p>
+            <w:pPr>
+              <w:jc w:val="center"/>
+            </w:pPr>
+            <w:r>
+              <w:t>More</w:t>
+            </w:r>
+          </w:p>
+        </w:tc>
+        <w:tc>
+          <w:tcPr>
+            <w:tcW w:w="1134" w:type="dxa"/>
+            <w:vAlign w:val="center"/>
+          </w:tcPr>
+          <w:p>
+            <w:pPr>
+              <w:jc w:val="center"/>
+            </w:pPr>
+            <w:r>
+              <w:t>Lots</w:t>
+            </w:r>
+          </w:p>
+        </w:tc>
+      </w:tr>
+      <w:tr>
+        <w:tc>
+          <w:tcPr>
+            <w:tcW w:w="3397" w:type="dxa"/>
+            <w:vAlign w:val="center"/>
+          </w:tcPr>
+          <w:p>
+            <w:r>
+              <w:t>How much did you enjoy knocking your opponents off the dancefloor?</w:t>
+            </w:r>
+          </w:p>
+        </w:tc>
+        <w:tc>
+          <w:tcPr>
+            <w:tcW w:w="1134" w:type="dxa"/>
+            <w:vAlign w:val="center"/>
+          </w:tcPr>
+          <w:p>
+            <w:pPr>
+              <w:jc w:val="center"/>
+            </w:pPr>
+            <w:r>
+              <w:t>None</w:t>
+            </w:r>
+          </w:p>
+        </w:tc>
+        <w:tc>
+          <w:tcPr>
+            <w:tcW w:w="1134" w:type="dxa"/>
+            <w:vAlign w:val="center"/>
+          </w:tcPr>
+          <w:p>
+            <w:pPr>
+              <w:jc w:val="center"/>
+            </w:pPr>
+            <w:r>
+              <w:t>Less</w:t>
+            </w:r>
+          </w:p>
+        </w:tc>
+        <w:tc>
+          <w:tcPr>
+            <w:tcW w:w="1134" w:type="dxa"/>
+            <w:vAlign w:val="center"/>
+          </w:tcPr>
+          <w:p>
+            <w:pPr>
+              <w:jc w:val="center"/>
+            </w:pPr>
+            <w:r>
+              <w:t>Some</w:t>
+            </w:r>
+          </w:p>
+        </w:tc>
+        <w:tc>
+          <w:tcPr>
+            <w:tcW w:w="1134" w:type="dxa"/>
+            <w:vAlign w:val="center"/>
+          </w:tcPr>
+          <w:p>
+            <w:pPr>
+              <w:jc w:val="center"/>
+            </w:pPr>
+            <w:r>
+              <w:t>More</w:t>
+            </w:r>
+          </w:p>
+        </w:tc>
+        <w:tc>
+          <w:tcPr>
+            <w:tcW w:w="1134" w:type="dxa"/>
+            <w:vAlign w:val="center"/>
+          </w:tcPr>
+          <w:p>
+            <w:pPr>
+              <w:jc w:val="center"/>
+            </w:pPr>
+            <w:r>
+              <w:t>Lots</w:t>
+            </w:r>
+          </w:p>
+        </w:tc>
+      </w:tr>
+    </w:tbl>
+    <w:p>
+      <w:pPr>
+        <w:rPr>
+          <w:sz w:val="22"/>
+        </w:rPr>
+      </w:pPr>
+    </w:p>
+    <w:tbl>
+      <w:tblPr>
+        <w:tblStyle w:val="TableGrid"/>
+        <w:tblW w:w="9067" w:type="dxa"/>
+        <w:tblLayout w:type="fixed"/>
+        <w:tblLook w:val="04A0" w:firstRow="1" w:lastRow="0" w:firstColumn="1" w:lastColumn="0" w:noHBand="0" w:noVBand="1"/>
+      </w:tblPr>
+      <w:tblGrid>
+        <w:gridCol w:w="3397"/>
+        <w:gridCol w:w="1134"/>
+        <w:gridCol w:w="1134"/>
+        <w:gridCol w:w="1134"/>
+        <w:gridCol w:w="1134"/>
+        <w:gridCol w:w="1134"/>
+      </w:tblGrid>
+      <w:tr>
+        <w:tc>
+          <w:tcPr>
+            <w:tcW w:w="3397" w:type="dxa"/>
+            <w:vAlign w:val="center"/>
+          </w:tcPr>
+          <w:p>
+            <w:r>
+              <w:t>How long do you think the matches should be?</w:t>
+            </w:r>
+          </w:p>
+        </w:tc>
+        <w:tc>
+          <w:tcPr>
+            <w:tcW w:w="1134" w:type="dxa"/>
+            <w:vAlign w:val="center"/>
+          </w:tcPr>
+          <w:p>
+            <w:pPr>
+              <w:jc w:val="center"/>
+              <w:rPr>
+                <w:sz w:val="28"/>
+              </w:rPr>
+            </w:pPr>
+            <w:r>
+              <w:rPr>
+                <w:sz w:val="28"/>
+              </w:rPr>
+              <w:t>Much Shorter</w:t>
+            </w:r>
+          </w:p>
+        </w:tc>
+        <w:tc>
+          <w:tcPr>
+            <w:tcW w:w="1134" w:type="dxa"/>
+            <w:vAlign w:val="center"/>
+          </w:tcPr>
+          <w:p>
+            <w:pPr>
+              <w:jc w:val="center"/>
+              <w:rPr>
+                <w:sz w:val="28"/>
+              </w:rPr>
+            </w:pPr>
+            <w:r>
+              <w:rPr>
+                <w:sz w:val="28"/>
+              </w:rPr>
+              <w:t>Shorter</w:t>
+            </w:r>
+          </w:p>
+        </w:tc>
+        <w:tc>
+          <w:tcPr>
+            <w:tcW w:w="1134" w:type="dxa"/>
+            <w:vAlign w:val="center"/>
+          </w:tcPr>
+          <w:p>
+            <w:pPr>
+              <w:jc w:val="center"/>
+              <w:rPr>
+                <w:sz w:val="28"/>
+              </w:rPr>
+            </w:pPr>
+            <w:r>
+              <w:rPr>
+                <w:sz w:val="28"/>
+              </w:rPr>
+              <w:t>About Right</w:t>
+            </w:r>
+          </w:p>
+        </w:tc>
+        <w:tc>
+          <w:tcPr>
+            <w:tcW w:w="1134" w:type="dxa"/>
+            <w:vAlign w:val="center"/>
+          </w:tcPr>
+          <w:p>
+            <w:pPr>
+              <w:jc w:val="center"/>
+              <w:rPr>
+                <w:sz w:val="28"/>
+              </w:rPr>
+            </w:pPr>
+            <w:r>
+              <w:rPr>
+                <w:sz w:val="28"/>
+              </w:rPr>
+              <w:t>Longer</w:t>
+            </w:r>
+          </w:p>
+        </w:tc>
+        <w:tc>
+          <w:tcPr>
+            <w:tcW w:w="1134" w:type="dxa"/>
+            <w:vAlign w:val="center"/>
+          </w:tcPr>
+          <w:p>
+            <w:pPr>
+              <w:jc w:val="center"/>
+              <w:rPr>
+                <w:sz w:val="28"/>
+              </w:rPr>
+            </w:pPr>
+            <w:r>
+              <w:rPr>
+                <w:sz w:val="28"/>
+              </w:rPr>
+              <w:t>Much Longer</w:t>
+            </w:r>
+          </w:p>
+        </w:tc>
+      </w:tr>
+    </w:tbl>
+    <w:p>
+      <w:pPr>
+        <w:rPr>
+          <w:sz w:val="22"/>
+        </w:rPr>
+      </w:pPr>
+    </w:p>
+    <w:tbl>
+      <w:tblPr>
+        <w:tblStyle w:val="TableGrid"/>
+        <w:tblW w:w="9067" w:type="dxa"/>
+        <w:tblLook w:val="04A0" w:firstRow="1" w:lastRow="0" w:firstColumn="1" w:lastColumn="0" w:noHBand="0" w:noVBand="1"/>
+      </w:tblPr>
+      <w:tblGrid>
+        <w:gridCol w:w="6091"/>
+        <w:gridCol w:w="1488"/>
+        <w:gridCol w:w="1488"/>
+      </w:tblGrid>
+      <w:tr>
+        <w:trPr>
+          <w:trHeight w:val="975"/>
+        </w:trPr>
+        <w:tc>
+          <w:tcPr>
+            <w:tcW w:w="6091" w:type="dxa"/>
+            <w:vAlign w:val="center"/>
+          </w:tcPr>
+          <w:p>
+            <w:r>
+              <w:t>Would like to keep playing, if you had time?</w:t>
+            </w:r>
+          </w:p>
+        </w:tc>
+        <w:tc>
+          <w:tcPr>
+            <w:tcW w:w="1488" w:type="dxa"/>
+            <w:vAlign w:val="center"/>
+          </w:tcPr>
+          <w:p>
+            <w:pPr>
+              <w:jc w:val="center"/>
+            </w:pPr>
+            <w:r>
+              <w:t>Yes</w:t>
+            </w:r>
+          </w:p>
+        </w:tc>
+        <w:tc>
+          <w:tcPr>
+            <w:tcW w:w="1488" w:type="dxa"/>
+            <w:vAlign w:val="center"/>
+          </w:tcPr>
+          <w:p>
+            <w:pPr>
+              <w:jc w:val="center"/>
+            </w:pPr>
+            <w:r>
+              <w:t>No</w:t>
+            </w:r>
+          </w:p>
+        </w:tc>
+      </w:tr>
+    </w:tbl>
+    <w:p>
+      <w:pPr>
+        <w:rPr>
+          <w:sz w:val="22"/>
+        </w:rPr>
+      </w:pPr>
+    </w:p>
+    <w:tbl>
+      <w:tblPr>
+        <w:tblStyle w:val="TableGrid"/>
+        <w:tblW w:w="0" w:type="auto"/>
+        <w:tblLook w:val="04A0" w:firstRow="1" w:lastRow="0" w:firstColumn="1" w:lastColumn="0" w:noHBand="0" w:noVBand="1"/>
+      </w:tblPr>
+      <w:tblGrid>
+        <w:gridCol w:w="9016"/>
+      </w:tblGrid>
+      <w:tr>
+        <w:tc>
+          <w:tcPr>
+            <w:tcW w:w="9016" w:type="dxa"/>
+          </w:tcPr>
+          <w:p>
+            <w:r>
+              <w:t>Do you have any other comments?</w:t>
+            </w:r>
+          </w:p>
+        </w:tc>
+      </w:tr>
+      <w:tr>
+        <w:trPr>
+          <w:trHeight w:val="4392"/>
+        </w:trPr>
+        <w:tc>
+          <w:tcPr>
+            <w:tcW w:w="9016" w:type="dxa"/>
+          </w:tcPr>
+          <w:p/>
+        </w:tc>
+      </w:tr>
+    </w:tbl>
+    <w:p>
+      <w:pPr>
+        <w:rPr>
+          <w:sz w:val="2"/>
+          <w:szCs w:val="2"/>
+        </w:rPr>
+      </w:pPr>
+    </w:p>
+    <w:p>
+      <w:pPr>
+        <w:pStyle w:val="Title"/>
+        <w:rPr>
+          <w:sz w:val="72"/>
+        </w:rPr>
+      </w:pPr>
+      <w:r>
+        <w:rPr>
+          <w:sz w:val="72"/>
+        </w:rPr>
+        <w:lastRenderedPageBreak/>
+        <w:t>Afro Disco Playtest  - Alpha</w:t>
+      </w:r>
+    </w:p>
+    <w:p>
+      <w:pPr>
+        <w:rPr>
+          <w:sz w:val="22"/>
+        </w:rPr>
+      </w:pPr>
+    </w:p>
+    <w:p>
+      <w:r>
+        <w:t>Hi, thanks for playing Afro Disco. We’ve got a few questions for you now that you’re done. Please circle the answer that’s the most appropriate for each question.</w:t>
+      </w:r>
+      <w:r>
+        <w:br/>
+      </w:r>
+    </w:p>
+    <w:tbl>
+      <w:tblPr>
+        <w:tblStyle w:val="TableGrid"/>
+        <w:tblW w:w="9067" w:type="dxa"/>
+        <w:tblLook w:val="04A0" w:firstRow="1" w:lastRow="0" w:firstColumn="1" w:lastColumn="0" w:noHBand="0" w:noVBand="1"/>
+      </w:tblPr>
+      <w:tblGrid>
+        <w:gridCol w:w="3397"/>
+        <w:gridCol w:w="1134"/>
+        <w:gridCol w:w="1134"/>
+        <w:gridCol w:w="1134"/>
+        <w:gridCol w:w="1134"/>
+        <w:gridCol w:w="1134"/>
+      </w:tblGrid>
+      <w:tr>
+        <w:tc>
+          <w:tcPr>
+            <w:tcW w:w="3397" w:type="dxa"/>
+            <w:vAlign w:val="center"/>
+          </w:tcPr>
+          <w:p>
+            <w:r>
+              <w:t>How much control did you feel over how the matches went?</w:t>
+            </w:r>
+          </w:p>
+        </w:tc>
+        <w:tc>
+          <w:tcPr>
+            <w:tcW w:w="1134" w:type="dxa"/>
+            <w:vAlign w:val="center"/>
+          </w:tcPr>
+          <w:p>
+            <w:pPr>
+              <w:jc w:val="center"/>
+            </w:pPr>
+            <w:r>
+              <w:t>None</w:t>
+            </w:r>
+          </w:p>
+        </w:tc>
+        <w:tc>
+          <w:tcPr>
+            <w:tcW w:w="1134" w:type="dxa"/>
+            <w:vAlign w:val="center"/>
+          </w:tcPr>
+          <w:p>
+            <w:pPr>
+              <w:jc w:val="center"/>
+            </w:pPr>
+            <w:r>
+              <w:t>Less</w:t>
+            </w:r>
+          </w:p>
+        </w:tc>
+        <w:tc>
+          <w:tcPr>
+            <w:tcW w:w="1134" w:type="dxa"/>
+            <w:vAlign w:val="center"/>
+          </w:tcPr>
+          <w:p>
+            <w:pPr>
+              <w:jc w:val="center"/>
+            </w:pPr>
+            <w:r>
+              <w:t>Some</w:t>
+            </w:r>
+          </w:p>
+        </w:tc>
+        <w:tc>
+          <w:tcPr>
+            <w:tcW w:w="1134" w:type="dxa"/>
+            <w:vAlign w:val="center"/>
+          </w:tcPr>
+          <w:p>
+            <w:pPr>
+              <w:jc w:val="center"/>
+            </w:pPr>
+            <w:r>
+              <w:t>More</w:t>
+            </w:r>
+          </w:p>
+        </w:tc>
+        <w:tc>
+          <w:tcPr>
+            <w:tcW w:w="1134" w:type="dxa"/>
+            <w:vAlign w:val="center"/>
+          </w:tcPr>
+          <w:p>
+            <w:pPr>
+              <w:jc w:val="center"/>
+            </w:pPr>
+            <w:r>
+              <w:t>Lots</w:t>
+            </w:r>
+          </w:p>
+        </w:tc>
+      </w:tr>
+      <w:tr>
+        <w:tc>
+          <w:tcPr>
+            <w:tcW w:w="3397" w:type="dxa"/>
+            <w:vAlign w:val="center"/>
+          </w:tcPr>
+          <w:p>
+            <w:r>
+              <w:t>How much did you enjoy knocking your opponents off the dancefloor?</w:t>
+            </w:r>
+          </w:p>
+        </w:tc>
+        <w:tc>
+          <w:tcPr>
+            <w:tcW w:w="1134" w:type="dxa"/>
+            <w:vAlign w:val="center"/>
+          </w:tcPr>
+          <w:p>
+            <w:pPr>
+              <w:jc w:val="center"/>
+            </w:pPr>
+            <w:r>
+              <w:t>None</w:t>
+            </w:r>
+          </w:p>
+        </w:tc>
+        <w:tc>
+          <w:tcPr>
+            <w:tcW w:w="1134" w:type="dxa"/>
+            <w:vAlign w:val="center"/>
+          </w:tcPr>
+          <w:p>
+            <w:pPr>
+              <w:jc w:val="center"/>
+            </w:pPr>
+            <w:r>
+              <w:t>Less</w:t>
+            </w:r>
+          </w:p>
+        </w:tc>
+        <w:tc>
+          <w:tcPr>
+            <w:tcW w:w="1134" w:type="dxa"/>
+            <w:vAlign w:val="center"/>
+          </w:tcPr>
+          <w:p>
+            <w:pPr>
+              <w:jc w:val="center"/>
+            </w:pPr>
+            <w:r>
+              <w:t>Some</w:t>
+            </w:r>
+          </w:p>
+        </w:tc>
+        <w:tc>
+          <w:tcPr>
+            <w:tcW w:w="1134" w:type="dxa"/>
+            <w:vAlign w:val="center"/>
+          </w:tcPr>
+          <w:p>
+            <w:pPr>
+              <w:jc w:val="center"/>
+            </w:pPr>
+            <w:r>
+              <w:t>More</w:t>
+            </w:r>
+          </w:p>
+        </w:tc>
+        <w:tc>
+          <w:tcPr>
+            <w:tcW w:w="1134" w:type="dxa"/>
+            <w:vAlign w:val="center"/>
+          </w:tcPr>
+          <w:p>
+            <w:pPr>
+              <w:jc w:val="center"/>
+            </w:pPr>
+            <w:r>
+              <w:t>Lots</w:t>
+            </w:r>
+          </w:p>
+        </w:tc>
+      </w:tr>
+    </w:tbl>
+    <w:p>
+      <w:pPr>
+        <w:rPr>
+          <w:sz w:val="22"/>
+        </w:rPr>
+      </w:pPr>
+    </w:p>
+    <w:tbl>
+      <w:tblPr>
+        <w:tblStyle w:val="TableGrid"/>
+        <w:tblW w:w="9067" w:type="dxa"/>
+        <w:tblLayout w:type="fixed"/>
+        <w:tblLook w:val="04A0" w:firstRow="1" w:lastRow="0" w:firstColumn="1" w:lastColumn="0" w:noHBand="0" w:noVBand="1"/>
+      </w:tblPr>
+      <w:tblGrid>
+        <w:gridCol w:w="3397"/>
+        <w:gridCol w:w="1134"/>
+        <w:gridCol w:w="1134"/>
+        <w:gridCol w:w="1134"/>
+        <w:gridCol w:w="1134"/>
+        <w:gridCol w:w="1134"/>
+      </w:tblGrid>
+      <w:tr>
+        <w:tc>
+          <w:tcPr>
+            <w:tcW w:w="3397" w:type="dxa"/>
+            <w:vAlign w:val="center"/>
+          </w:tcPr>
+          <w:p>
+            <w:r>
+              <w:t>How long do you think the matches should be?</w:t>
+            </w:r>
+          </w:p>
+        </w:tc>
+        <w:tc>
+          <w:tcPr>
+            <w:tcW w:w="1134" w:type="dxa"/>
+            <w:vAlign w:val="center"/>
+          </w:tcPr>
+          <w:p>
+            <w:pPr>
+              <w:jc w:val="center"/>
+              <w:rPr>
+                <w:sz w:val="28"/>
+              </w:rPr>
+            </w:pPr>
+            <w:r>
+              <w:rPr>
+                <w:sz w:val="28"/>
+              </w:rPr>
+              <w:t>Much Shorter</w:t>
+            </w:r>
+          </w:p>
+        </w:tc>
+        <w:tc>
+          <w:tcPr>
+            <w:tcW w:w="1134" w:type="dxa"/>
+            <w:vAlign w:val="center"/>
+          </w:tcPr>
+          <w:p>
+            <w:pPr>
+              <w:jc w:val="center"/>
+              <w:rPr>
+                <w:sz w:val="28"/>
+              </w:rPr>
+            </w:pPr>
+            <w:r>
+              <w:rPr>
+                <w:sz w:val="28"/>
+              </w:rPr>
+              <w:t>Shorter</w:t>
+            </w:r>
+          </w:p>
+        </w:tc>
+        <w:tc>
+          <w:tcPr>
+            <w:tcW w:w="1134" w:type="dxa"/>
+            <w:vAlign w:val="center"/>
+          </w:tcPr>
+          <w:p>
+            <w:pPr>
+              <w:jc w:val="center"/>
+              <w:rPr>
+                <w:sz w:val="28"/>
+              </w:rPr>
+            </w:pPr>
+            <w:r>
+              <w:rPr>
+                <w:sz w:val="28"/>
+              </w:rPr>
+              <w:t>About Right</w:t>
+            </w:r>
+          </w:p>
+        </w:tc>
+        <w:tc>
+          <w:tcPr>
+            <w:tcW w:w="1134" w:type="dxa"/>
+            <w:vAlign w:val="center"/>
+          </w:tcPr>
+          <w:p>
+            <w:pPr>
+              <w:jc w:val="center"/>
+              <w:rPr>
+                <w:sz w:val="28"/>
+              </w:rPr>
+            </w:pPr>
+            <w:r>
+              <w:rPr>
+                <w:sz w:val="28"/>
+              </w:rPr>
+              <w:t>Longer</w:t>
+            </w:r>
+          </w:p>
+        </w:tc>
+        <w:tc>
+          <w:tcPr>
+            <w:tcW w:w="1134" w:type="dxa"/>
+            <w:vAlign w:val="center"/>
+          </w:tcPr>
+          <w:p>
+            <w:pPr>
+              <w:jc w:val="center"/>
+              <w:rPr>
+                <w:sz w:val="28"/>
+              </w:rPr>
+            </w:pPr>
+            <w:r>
+              <w:rPr>
+                <w:sz w:val="28"/>
+              </w:rPr>
+              <w:t>Much Longer</w:t>
+            </w:r>
+          </w:p>
+        </w:tc>
+      </w:tr>
+    </w:tbl>
+    <w:p>
+      <w:pPr>
+        <w:rPr>
+          <w:sz w:val="22"/>
+        </w:rPr>
+      </w:pPr>
+    </w:p>
+    <w:tbl>
+      <w:tblPr>
+        <w:tblStyle w:val="TableGrid"/>
+        <w:tblW w:w="9067" w:type="dxa"/>
+        <w:tblLook w:val="04A0" w:firstRow="1" w:lastRow="0" w:firstColumn="1" w:lastColumn="0" w:noHBand="0" w:noVBand="1"/>
+      </w:tblPr>
+      <w:tblGrid>
+        <w:gridCol w:w="6091"/>
+        <w:gridCol w:w="1488"/>
+        <w:gridCol w:w="1488"/>
+      </w:tblGrid>
+      <w:tr>
+        <w:trPr>
+          <w:trHeight w:val="975"/>
+        </w:trPr>
+        <w:tc>
+          <w:tcPr>
+            <w:tcW w:w="6091" w:type="dxa"/>
+            <w:vAlign w:val="center"/>
+          </w:tcPr>
+          <w:p>
+            <w:r>
+              <w:t>Would like to keep playing, if you had time?</w:t>
+            </w:r>
+          </w:p>
+        </w:tc>
+        <w:tc>
+          <w:tcPr>
+            <w:tcW w:w="1488" w:type="dxa"/>
+            <w:vAlign w:val="center"/>
+          </w:tcPr>
+          <w:p>
+            <w:pPr>
+              <w:jc w:val="center"/>
+            </w:pPr>
+            <w:r>
+              <w:t>Yes</w:t>
+            </w:r>
+          </w:p>
+        </w:tc>
+        <w:tc>
+          <w:tcPr>
+            <w:tcW w:w="1488" w:type="dxa"/>
+            <w:vAlign w:val="center"/>
+          </w:tcPr>
+          <w:p>
+            <w:pPr>
+              <w:jc w:val="center"/>
+            </w:pPr>
+            <w:r>
+              <w:t>No</w:t>
+            </w:r>
+          </w:p>
+        </w:tc>
+      </w:tr>
+    </w:tbl>
+    <w:p>
+      <w:pPr>
+        <w:rPr>
+          <w:sz w:val="22"/>
+        </w:rPr>
+      </w:pPr>
+    </w:p>
+    <w:tbl>
+      <w:tblPr>
+        <w:tblStyle w:val="TableGrid"/>
+        <w:tblW w:w="0" w:type="auto"/>
+        <w:tblLook w:val="04A0" w:firstRow="1" w:lastRow="0" w:firstColumn="1" w:lastColumn="0" w:noHBand="0" w:noVBand="1"/>
+      </w:tblPr>
+      <w:tblGrid>
+        <w:gridCol w:w="9016"/>
+      </w:tblGrid>
+      <w:tr>
+        <w:tc>
+          <w:tcPr>
+            <w:tcW w:w="9016" w:type="dxa"/>
+          </w:tcPr>
+          <w:p>
+            <w:r>
+              <w:t>Do you have any other comments?</w:t>
+            </w:r>
+          </w:p>
+        </w:tc>
+      </w:tr>
+      <w:tr>
+        <w:trPr>
+          <w:trHeight w:val="4392"/>
+        </w:trPr>
+        <w:tc>
+          <w:tcPr>
+            <w:tcW w:w="9016" w:type="dxa"/>
+          </w:tcPr>
+          <w:p/>
+        </w:tc>
+      </w:tr>
+    </w:tbl>
+    <w:p>
+      <w:pPr>
+        <w:rPr>
+          <w:sz w:val="2"/>
+          <w:szCs w:val="2"/>
+        </w:rPr>
+      </w:pPr>
+    </w:p>
+    <w:p>
+      <w:pPr>
+        <w:pStyle w:val="Title"/>
+        <w:rPr>
+          <w:sz w:val="72"/>
+        </w:rPr>
+      </w:pPr>
+      <w:r>
+        <w:rPr>
+          <w:sz w:val="72"/>
+        </w:rPr>
+        <w:lastRenderedPageBreak/>
+        <w:t>Afro Disco Playtest  - Alpha</w:t>
+      </w:r>
+    </w:p>
+    <w:p>
+      <w:pPr>
+        <w:rPr>
+          <w:sz w:val="22"/>
+        </w:rPr>
+      </w:pPr>
+    </w:p>
+    <w:p>
+      <w:r>
+        <w:t>Hi, thanks for playing Afro Disco. We’ve got a few questions for you now that you’re done. Please circle the answer that’s the most appropriate for each question.</w:t>
+      </w:r>
+      <w:r>
+        <w:br/>
+      </w:r>
+    </w:p>
+    <w:tbl>
+      <w:tblPr>
+        <w:tblStyle w:val="TableGrid"/>
+        <w:tblW w:w="9067" w:type="dxa"/>
+        <w:tblLook w:val="04A0" w:firstRow="1" w:lastRow="0" w:firstColumn="1" w:lastColumn="0" w:noHBand="0" w:noVBand="1"/>
+      </w:tblPr>
+      <w:tblGrid>
+        <w:gridCol w:w="3397"/>
+        <w:gridCol w:w="1134"/>
+        <w:gridCol w:w="1134"/>
+        <w:gridCol w:w="1134"/>
+        <w:gridCol w:w="1134"/>
+        <w:gridCol w:w="1134"/>
+      </w:tblGrid>
+      <w:tr>
+        <w:tc>
+          <w:tcPr>
+            <w:tcW w:w="3397" w:type="dxa"/>
+            <w:vAlign w:val="center"/>
+          </w:tcPr>
+          <w:p>
+            <w:r>
+              <w:t>How much control did you feel over how the matches went?</w:t>
+            </w:r>
+          </w:p>
+        </w:tc>
+        <w:tc>
+          <w:tcPr>
+            <w:tcW w:w="1134" w:type="dxa"/>
+            <w:vAlign w:val="center"/>
+          </w:tcPr>
+          <w:p>
+            <w:pPr>
+              <w:jc w:val="center"/>
+            </w:pPr>
+            <w:r>
+              <w:t>None</w:t>
+            </w:r>
+          </w:p>
+        </w:tc>
+        <w:tc>
+          <w:tcPr>
+            <w:tcW w:w="1134" w:type="dxa"/>
+            <w:vAlign w:val="center"/>
+          </w:tcPr>
+          <w:p>
+            <w:pPr>
+              <w:jc w:val="center"/>
+            </w:pPr>
+            <w:r>
+              <w:t>Less</w:t>
+            </w:r>
+          </w:p>
+        </w:tc>
+        <w:tc>
+          <w:tcPr>
+            <w:tcW w:w="1134" w:type="dxa"/>
+            <w:vAlign w:val="center"/>
+          </w:tcPr>
+          <w:p>
+            <w:pPr>
+              <w:jc w:val="center"/>
+            </w:pPr>
+            <w:r>
+              <w:t>Some</w:t>
+            </w:r>
+          </w:p>
+        </w:tc>
+        <w:tc>
+          <w:tcPr>
+            <w:tcW w:w="1134" w:type="dxa"/>
+            <w:vAlign w:val="center"/>
+          </w:tcPr>
+          <w:p>
+            <w:pPr>
+              <w:jc w:val="center"/>
+            </w:pPr>
+            <w:r>
+              <w:t>More</w:t>
+            </w:r>
+          </w:p>
+        </w:tc>
+        <w:tc>
+          <w:tcPr>
+            <w:tcW w:w="1134" w:type="dxa"/>
+            <w:vAlign w:val="center"/>
+          </w:tcPr>
+          <w:p>
+            <w:pPr>
+              <w:jc w:val="center"/>
+            </w:pPr>
+            <w:r>
+              <w:t>Lots</w:t>
+            </w:r>
+          </w:p>
+        </w:tc>
+      </w:tr>
+      <w:tr>
+        <w:tc>
+          <w:tcPr>
+            <w:tcW w:w="3397" w:type="dxa"/>
+            <w:vAlign w:val="center"/>
+          </w:tcPr>
+          <w:p>
+            <w:r>
+              <w:t>How much did you enjoy knocking your opponents off the dancefloor?</w:t>
+            </w:r>
+          </w:p>
+        </w:tc>
+        <w:tc>
+          <w:tcPr>
+            <w:tcW w:w="1134" w:type="dxa"/>
+            <w:vAlign w:val="center"/>
+          </w:tcPr>
+          <w:p>
+            <w:pPr>
+              <w:jc w:val="center"/>
+            </w:pPr>
+            <w:r>
+              <w:t>None</w:t>
+            </w:r>
+          </w:p>
+        </w:tc>
+        <w:tc>
+          <w:tcPr>
+            <w:tcW w:w="1134" w:type="dxa"/>
+            <w:vAlign w:val="center"/>
+          </w:tcPr>
+          <w:p>
+            <w:pPr>
+              <w:jc w:val="center"/>
+            </w:pPr>
+            <w:r>
+              <w:t>Less</w:t>
+            </w:r>
+          </w:p>
+        </w:tc>
+        <w:tc>
+          <w:tcPr>
+            <w:tcW w:w="1134" w:type="dxa"/>
+            <w:vAlign w:val="center"/>
+          </w:tcPr>
+          <w:p>
+            <w:pPr>
+              <w:jc w:val="center"/>
+            </w:pPr>
+            <w:r>
+              <w:t>Some</w:t>
+            </w:r>
+          </w:p>
+        </w:tc>
+        <w:tc>
+          <w:tcPr>
+            <w:tcW w:w="1134" w:type="dxa"/>
+            <w:vAlign w:val="center"/>
+          </w:tcPr>
+          <w:p>
+            <w:pPr>
+              <w:jc w:val="center"/>
+            </w:pPr>
+            <w:r>
+              <w:t>More</w:t>
+            </w:r>
+          </w:p>
+        </w:tc>
+        <w:tc>
+          <w:tcPr>
+            <w:tcW w:w="1134" w:type="dxa"/>
+            <w:vAlign w:val="center"/>
+          </w:tcPr>
+          <w:p>
+            <w:pPr>
+              <w:jc w:val="center"/>
+            </w:pPr>
+            <w:r>
+              <w:t>Lots</w:t>
+            </w:r>
+          </w:p>
+        </w:tc>
+      </w:tr>
+    </w:tbl>
+    <w:p>
+      <w:pPr>
+        <w:rPr>
+          <w:sz w:val="22"/>
+        </w:rPr>
+      </w:pPr>
+    </w:p>
+    <w:tbl>
+      <w:tblPr>
+        <w:tblStyle w:val="TableGrid"/>
+        <w:tblW w:w="9067" w:type="dxa"/>
+        <w:tblLayout w:type="fixed"/>
+        <w:tblLook w:val="04A0" w:firstRow="1" w:lastRow="0" w:firstColumn="1" w:lastColumn="0" w:noHBand="0" w:noVBand="1"/>
+      </w:tblPr>
+      <w:tblGrid>
+        <w:gridCol w:w="3397"/>
+        <w:gridCol w:w="1134"/>
+        <w:gridCol w:w="1134"/>
+        <w:gridCol w:w="1134"/>
+        <w:gridCol w:w="1134"/>
+        <w:gridCol w:w="1134"/>
+      </w:tblGrid>
+      <w:tr>
+        <w:tc>
+          <w:tcPr>
+            <w:tcW w:w="3397" w:type="dxa"/>
+            <w:vAlign w:val="center"/>
+          </w:tcPr>
+          <w:p>
+            <w:r>
+              <w:t>How long do you think the matches should be?</w:t>
+            </w:r>
+          </w:p>
+        </w:tc>
+        <w:tc>
+          <w:tcPr>
+            <w:tcW w:w="1134" w:type="dxa"/>
+            <w:vAlign w:val="center"/>
+          </w:tcPr>
+          <w:p>
+            <w:pPr>
+              <w:jc w:val="center"/>
+              <w:rPr>
+                <w:sz w:val="28"/>
+              </w:rPr>
+            </w:pPr>
+            <w:r>
+              <w:rPr>
+                <w:sz w:val="28"/>
+              </w:rPr>
+              <w:t>Much Shorter</w:t>
+            </w:r>
+          </w:p>
+        </w:tc>
+        <w:tc>
+          <w:tcPr>
+            <w:tcW w:w="1134" w:type="dxa"/>
+            <w:vAlign w:val="center"/>
+          </w:tcPr>
+          <w:p>
+            <w:pPr>
+              <w:jc w:val="center"/>
+              <w:rPr>
+                <w:sz w:val="28"/>
+              </w:rPr>
+            </w:pPr>
+            <w:r>
+              <w:rPr>
+                <w:sz w:val="28"/>
+              </w:rPr>
+              <w:t>Shorter</w:t>
+            </w:r>
+          </w:p>
+        </w:tc>
+        <w:tc>
+          <w:tcPr>
+            <w:tcW w:w="1134" w:type="dxa"/>
+            <w:vAlign w:val="center"/>
+          </w:tcPr>
+          <w:p>
+            <w:pPr>
+              <w:jc w:val="center"/>
+              <w:rPr>
+                <w:sz w:val="28"/>
+              </w:rPr>
+            </w:pPr>
+            <w:r>
+              <w:rPr>
+                <w:sz w:val="28"/>
+              </w:rPr>
+              <w:t>About Right</w:t>
+            </w:r>
+          </w:p>
+        </w:tc>
+        <w:tc>
+          <w:tcPr>
+            <w:tcW w:w="1134" w:type="dxa"/>
+            <w:vAlign w:val="center"/>
+          </w:tcPr>
+          <w:p>
+            <w:pPr>
+              <w:jc w:val="center"/>
+              <w:rPr>
+                <w:sz w:val="28"/>
+              </w:rPr>
+            </w:pPr>
+            <w:r>
+              <w:rPr>
+                <w:sz w:val="28"/>
+              </w:rPr>
+              <w:t>Longer</w:t>
+            </w:r>
+          </w:p>
+        </w:tc>
+        <w:tc>
+          <w:tcPr>
+            <w:tcW w:w="1134" w:type="dxa"/>
+            <w:vAlign w:val="center"/>
+          </w:tcPr>
+          <w:p>
+            <w:pPr>
+              <w:jc w:val="center"/>
+              <w:rPr>
+                <w:sz w:val="28"/>
+              </w:rPr>
+            </w:pPr>
+            <w:r>
+              <w:rPr>
+                <w:sz w:val="28"/>
+              </w:rPr>
+              <w:t>Much Longer</w:t>
+            </w:r>
+          </w:p>
+        </w:tc>
+      </w:tr>
+    </w:tbl>
+    <w:p>
+      <w:pPr>
+        <w:rPr>
+          <w:sz w:val="22"/>
+        </w:rPr>
+      </w:pPr>
+    </w:p>
+    <w:tbl>
+      <w:tblPr>
+        <w:tblStyle w:val="TableGrid"/>
+        <w:tblW w:w="9067" w:type="dxa"/>
+        <w:tblLook w:val="04A0" w:firstRow="1" w:lastRow="0" w:firstColumn="1" w:lastColumn="0" w:noHBand="0" w:noVBand="1"/>
+      </w:tblPr>
+      <w:tblGrid>
+        <w:gridCol w:w="6091"/>
+        <w:gridCol w:w="1488"/>
+        <w:gridCol w:w="1488"/>
+      </w:tblGrid>
+      <w:tr>
+        <w:trPr>
+          <w:trHeight w:val="975"/>
+        </w:trPr>
+        <w:tc>
+          <w:tcPr>
+            <w:tcW w:w="6091" w:type="dxa"/>
+            <w:vAlign w:val="center"/>
+          </w:tcPr>
+          <w:p>
+            <w:r>
+              <w:t>Would like to keep playing, if you had time?</w:t>
+            </w:r>
+          </w:p>
+        </w:tc>
+        <w:tc>
+          <w:tcPr>
+            <w:tcW w:w="1488" w:type="dxa"/>
+            <w:vAlign w:val="center"/>
+          </w:tcPr>
+          <w:p>
+            <w:pPr>
+              <w:jc w:val="center"/>
+            </w:pPr>
+            <w:r>
+              <w:t>Yes</w:t>
+            </w:r>
+          </w:p>
+        </w:tc>
+        <w:tc>
+          <w:tcPr>
+            <w:tcW w:w="1488" w:type="dxa"/>
+            <w:vAlign w:val="center"/>
+          </w:tcPr>
+          <w:p>
+            <w:pPr>
+              <w:jc w:val="center"/>
+            </w:pPr>
+            <w:r>
+              <w:t>No</w:t>
+            </w:r>
+          </w:p>
+        </w:tc>
+      </w:tr>
+    </w:tbl>
+    <w:p>
+      <w:pPr>
+        <w:rPr>
+          <w:sz w:val="22"/>
+        </w:rPr>
+      </w:pPr>
+    </w:p>
+    <w:tbl>
+      <w:tblPr>
+        <w:tblStyle w:val="TableGrid"/>
+        <w:tblW w:w="0" w:type="auto"/>
+        <w:tblLook w:val="04A0" w:firstRow="1" w:lastRow="0" w:firstColumn="1" w:lastColumn="0" w:noHBand="0" w:noVBand="1"/>
+      </w:tblPr>
+      <w:tblGrid>
+        <w:gridCol w:w="9016"/>
+      </w:tblGrid>
+      <w:tr>
+        <w:tc>
+          <w:tcPr>
+            <w:tcW w:w="9016" w:type="dxa"/>
+          </w:tcPr>
+          <w:p>
+            <w:r>
+              <w:t>Do you have any other comments?</w:t>
+            </w:r>
+          </w:p>
+        </w:tc>
+      </w:tr>
+      <w:tr>
+        <w:trPr>
+          <w:trHeight w:val="4392"/>
+        </w:trPr>
+        <w:tc>
+          <w:tcPr>
+            <w:tcW w:w="9016" w:type="dxa"/>
+          </w:tcPr>
+          <w:p/>
+        </w:tc>
+      </w:tr>
+    </w:tbl>
+    <w:p>
+      <w:pPr>
+        <w:rPr>
+          <w:sz w:val="2"/>
+          <w:szCs w:val="2"/>
+        </w:rPr>
+      </w:pPr>
       <w:bookmarkStart w:id="0" w:name="_GoBack"/>
       <w:bookmarkEnd w:id="0"/>
     </w:p>
@@ -429,6 +2234,10 @@
   <w:style w:type="paragraph" w:default="1" w:styleId="Normal">
     <w:name w:val="Normal"/>
     <w:qFormat/>
+    <w:rsid w:val="009A54BA"/>
+    <w:rPr>
+      <w:sz w:val="32"/>
+    </w:rPr>
   </w:style>
   <w:style w:type="character" w:default="1" w:styleId="DefaultParagraphFont">
     <w:name w:val="Default Paragraph Font"/>
@@ -489,6 +2298,55 @@
       <w:kern w:val="28"/>
       <w:sz w:val="56"/>
       <w:szCs w:val="56"/>
+    </w:rPr>
+  </w:style>
+  <w:style w:type="table" w:styleId="TableGrid">
+    <w:name w:val="Table Grid"/>
+    <w:basedOn w:val="TableNormal"/>
+    <w:uiPriority w:val="39"/>
+    <w:rsid w:val="009A54BA"/>
+    <w:pPr>
+      <w:spacing w:after="0" w:line="240" w:lineRule="auto"/>
+    </w:pPr>
+    <w:tblPr>
+      <w:tblBorders>
+        <w:top w:val="single" w:sz="4" w:space="0" w:color="auto"/>
+        <w:left w:val="single" w:sz="4" w:space="0" w:color="auto"/>
+        <w:bottom w:val="single" w:sz="4" w:space="0" w:color="auto"/>
+        <w:right w:val="single" w:sz="4" w:space="0" w:color="auto"/>
+        <w:insideH w:val="single" w:sz="4" w:space="0" w:color="auto"/>
+        <w:insideV w:val="single" w:sz="4" w:space="0" w:color="auto"/>
+      </w:tblBorders>
+    </w:tblPr>
+  </w:style>
+  <w:style w:type="paragraph" w:styleId="BalloonText">
+    <w:name w:val="Balloon Text"/>
+    <w:basedOn w:val="Normal"/>
+    <w:link w:val="BalloonTextChar"/>
+    <w:uiPriority w:val="99"/>
+    <w:semiHidden/>
+    <w:unhideWhenUsed/>
+    <w:rsid w:val="00847D00"/>
+    <w:pPr>
+      <w:spacing w:after="0" w:line="240" w:lineRule="auto"/>
+    </w:pPr>
+    <w:rPr>
+      <w:rFonts w:ascii="Segoe UI" w:hAnsi="Segoe UI" w:cs="Segoe UI"/>
+      <w:sz w:val="18"/>
+      <w:szCs w:val="18"/>
+    </w:rPr>
+  </w:style>
+  <w:style w:type="character" w:customStyle="1" w:styleId="BalloonTextChar">
+    <w:name w:val="Balloon Text Char"/>
+    <w:basedOn w:val="DefaultParagraphFont"/>
+    <w:link w:val="BalloonText"/>
+    <w:uiPriority w:val="99"/>
+    <w:semiHidden/>
+    <w:rsid w:val="00847D00"/>
+    <w:rPr>
+      <w:rFonts w:ascii="Segoe UI" w:hAnsi="Segoe UI" w:cs="Segoe UI"/>
+      <w:sz w:val="18"/>
+      <w:szCs w:val="18"/>
     </w:rPr>
   </w:style>
 </w:styles>

</xml_diff>